<commit_message>
events.html header: add active design for 'event' in navbar
</commit_message>
<xml_diff>
--- a/Studi/Create_website_HTML_CSS_Bootstrap[Laurent_Bourcin].docx
+++ b/Studi/Create_website_HTML_CSS_Bootstrap[Laurent_Bourcin].docx
@@ -17,8 +17,8 @@
         </w:rPr>
       </w:pPr>
       <w:r>
-        <w:object w:dxaOrig="1417" w:dyaOrig="1315">
-          <v:rect xmlns:o="urn:schemas-microsoft-com:office:office" xmlns:v="urn:schemas-microsoft-com:vml" id="rectole0000000000" style="width:70.850000pt;height:65.750000pt" o:preferrelative="t" o:ole="">
+        <w:object w:dxaOrig="1437" w:dyaOrig="1336">
+          <v:rect xmlns:o="urn:schemas-microsoft-com:office:office" xmlns:v="urn:schemas-microsoft-com:vml" id="rectole0000000000" style="width:71.850000pt;height:66.800000pt" o:preferrelative="t" o:ole="">
             <o:lock v:ext="edit"/>
             <v:imagedata xmlns:r="http://schemas.openxmlformats.org/officeDocument/2006/relationships" r:id="docRId1" o:title=""/>
           </v:rect>
@@ -883,6 +883,58 @@
           <w:shd w:fill="auto" w:val="clear"/>
         </w:rPr>
         <w:t xml:space="preserve">18. Une fois finie la mise en page avec Bootstrap et le fichier css, il ne me reste qu'à merger la bronche "bootstrap" avec la branche principale, puis supprimer la branche bootstrap en local et à distance.</w:t>
+      </w:r>
+    </w:p>
+    <w:p>
+      <w:pPr>
+        <w:spacing w:before="0" w:after="0" w:line="240"/>
+        <w:ind w:right="0" w:left="0" w:firstLine="0"/>
+        <w:jc w:val="both"/>
+        <w:rPr>
+          <w:rFonts w:ascii="Calibri" w:hAnsi="Calibri" w:cs="Calibri" w:eastAsia="Calibri"/>
+          <w:color w:val="000000"/>
+          <w:spacing w:val="0"/>
+          <w:position w:val="0"/>
+          <w:sz w:val="21"/>
+          <w:shd w:fill="auto" w:val="clear"/>
+        </w:rPr>
+      </w:pPr>
+      <w:r>
+        <w:rPr>
+          <w:rFonts w:ascii="Calibri" w:hAnsi="Calibri" w:cs="Calibri" w:eastAsia="Calibri"/>
+          <w:color w:val="000000"/>
+          <w:spacing w:val="0"/>
+          <w:position w:val="0"/>
+          <w:sz w:val="21"/>
+          <w:shd w:fill="auto" w:val="clear"/>
+        </w:rPr>
+        <w:t xml:space="preserve">19. Je crée ensuite une nouvelle branche, nommée "events", où je développe pour le site une nouvelle page sur les évènements. Cette nouvelle page pourra être visible à partir de l'onglet "événements" de la navbar ded la page principale. Un lien est alors inséré depuis cette nouvelle page vers la page principale via le logo de l'association (ACM).</w:t>
+      </w:r>
+    </w:p>
+    <w:p>
+      <w:pPr>
+        <w:spacing w:before="0" w:after="0" w:line="240"/>
+        <w:ind w:right="0" w:left="0" w:firstLine="0"/>
+        <w:jc w:val="both"/>
+        <w:rPr>
+          <w:rFonts w:ascii="Calibri" w:hAnsi="Calibri" w:cs="Calibri" w:eastAsia="Calibri"/>
+          <w:color w:val="000000"/>
+          <w:spacing w:val="0"/>
+          <w:position w:val="0"/>
+          <w:sz w:val="21"/>
+          <w:shd w:fill="auto" w:val="clear"/>
+        </w:rPr>
+      </w:pPr>
+      <w:r>
+        <w:rPr>
+          <w:rFonts w:ascii="Calibri" w:hAnsi="Calibri" w:cs="Calibri" w:eastAsia="Calibri"/>
+          <w:color w:val="000000"/>
+          <w:spacing w:val="0"/>
+          <w:position w:val="0"/>
+          <w:sz w:val="21"/>
+          <w:shd w:fill="auto" w:val="clear"/>
+        </w:rPr>
+        <w:t xml:space="preserve">20. A cette nouvelle page .html j'associe une nouvelle page .css, nommée logiquement events.css. Comme il ne s'agit pas ici de faire du php, je fais un copié collé du header et du footer, qui seront identiques à la page index.html. Seul le détail du logo ACM changé en lien est modifié, ainsi que la case "événements" du navbar qui sera coloré, pour indiqué que nous sommes déjà sur cette page.</w:t>
       </w:r>
     </w:p>
     <w:p>

</xml_diff>